<commit_message>
Francois's section of Rapport d'etape done
</commit_message>
<xml_diff>
--- a/planning/Rapport_Etape.docx
+++ b/planning/Rapport_Etape.docx
@@ -77,16 +77,8 @@
         <w:rPr>
           <w:lang w:val="fr-CA"/>
         </w:rPr>
-        <w:t xml:space="preserve">Jean-François </w:t>
-      </w:r>
-      <w:proofErr w:type="spellStart"/>
-      <w:r>
-        <w:rPr>
-          <w:lang w:val="fr-CA"/>
-        </w:rPr>
-        <w:t>Boland</w:t>
-      </w:r>
-      <w:proofErr w:type="spellEnd"/>
+        <w:t>Jean-François Boland</w:t>
+      </w:r>
     </w:p>
     <w:p>
       <w:pPr>
@@ -586,7 +578,19 @@
         <w:rPr>
           <w:lang w:val="fr-CA"/>
         </w:rPr>
-        <w:t xml:space="preserve"> s’offre à vous. Vous pouvez</w:t>
+        <w:t xml:space="preserve"> s’</w:t>
+      </w:r>
+      <w:r>
+        <w:rPr>
+          <w:lang w:val="fr-CA"/>
+        </w:rPr>
+        <w:t>offrent</w:t>
+      </w:r>
+      <w:r>
+        <w:rPr>
+          <w:lang w:val="fr-CA"/>
+        </w:rPr>
+        <w:t xml:space="preserve"> à vous. Vous pouvez</w:t>
       </w:r>
       <w:r>
         <w:rPr>
@@ -642,7 +646,31 @@
         <w:rPr>
           <w:lang w:val="fr-CA"/>
         </w:rPr>
-        <w:t>Il vous reste donc les consoles ouverte. Ces consoles sont faites dans le but de fournir une plateforme de base pour le développement de jeux vidéo tout en permettant à l’utilisateur de modifié tout le logiciel roulant sur celle-ci. De plus, dans la plupart des cas, ce genre de plateforme offre les plans du matériel afin de permette à quiconque ayant les habiletés nécessaires, de modifier la plateforme. Bref, tous les pouvoirs sont donnés à l’utilisateur.</w:t>
+        <w:t xml:space="preserve">Il vous reste donc les consoles </w:t>
+      </w:r>
+      <w:r>
+        <w:rPr>
+          <w:lang w:val="fr-CA"/>
+        </w:rPr>
+        <w:t>ouvertes</w:t>
+      </w:r>
+      <w:r>
+        <w:rPr>
+          <w:lang w:val="fr-CA"/>
+        </w:rPr>
+        <w:t xml:space="preserve">. Ces consoles sont faites dans le but de fournir une plateforme de base pour le développement de jeux vidéo tout en permettant à l’utilisateur de </w:t>
+      </w:r>
+      <w:r>
+        <w:rPr>
+          <w:lang w:val="fr-CA"/>
+        </w:rPr>
+        <w:t>modifier</w:t>
+      </w:r>
+      <w:r>
+        <w:rPr>
+          <w:lang w:val="fr-CA"/>
+        </w:rPr>
+        <w:t xml:space="preserve"> tout le logiciel roulant sur celle-ci. De plus, dans la plupart des cas, ce genre de plateforme offre les plans du matériel afin de permette à quiconque ayant les habiletés nécessaires, de modifier la plateforme. Bref, tous les pouvoirs sont donnés à l’utilisateur.</w:t>
       </w:r>
     </w:p>
     <w:p>
@@ -656,7 +684,19 @@
         <w:rPr>
           <w:lang w:val="fr-CA"/>
         </w:rPr>
-        <w:t>Ceci est très intéressant mais les choix disponible présentement comportent plusieurs lacunes.</w:t>
+        <w:t xml:space="preserve">Ceci est très intéressant mais les choix </w:t>
+      </w:r>
+      <w:r>
+        <w:rPr>
+          <w:lang w:val="fr-CA"/>
+        </w:rPr>
+        <w:t>disponibles</w:t>
+      </w:r>
+      <w:r>
+        <w:rPr>
+          <w:lang w:val="fr-CA"/>
+        </w:rPr>
+        <w:t xml:space="preserve"> présentement comportent plusieurs lacunes.</w:t>
       </w:r>
     </w:p>
     <w:p>
@@ -732,7 +772,19 @@
         <w:rPr>
           <w:lang w:val="fr-CA"/>
         </w:rPr>
-        <w:t>Encore du coté du matériel, les solutions existantes on souvent trop peu de mémoire disponible ce qui rend impossible l’utilisation d’image de haute qualité visuel à l’intérieur du jeu.</w:t>
+        <w:t xml:space="preserve">Encore du coté du matériel, les solutions existantes on souvent trop peu de mémoire disponible ce qui rend impossible l’utilisation d’image de haute qualité </w:t>
+      </w:r>
+      <w:r>
+        <w:rPr>
+          <w:lang w:val="fr-CA"/>
+        </w:rPr>
+        <w:t>visuelle</w:t>
+      </w:r>
+      <w:r>
+        <w:rPr>
+          <w:lang w:val="fr-CA"/>
+        </w:rPr>
+        <w:t xml:space="preserve"> à l’intérieur du jeu.</w:t>
       </w:r>
     </w:p>
     <w:p>
@@ -746,7 +798,43 @@
         <w:rPr>
           <w:lang w:val="fr-CA"/>
         </w:rPr>
-        <w:t>Une autre lacune des consoles ouvertes est le logiciel fourni. En effet, celui-ci est souvent très optimisé dû au manque de performance du microcontrôleur ce qui le rend souvent difficile a comprendre. De plus, la plupart de temps, aucun moteur de jeux n’est disponible ce qui rend la programmation de jeux assez ardu. Pour finir, le jeu et le noyau sont souvent indissociable.</w:t>
+        <w:t xml:space="preserve">Une autre lacune des consoles ouvertes est le logiciel fourni. En effet, celui-ci est souvent très optimisé dû au manque de performance du microcontrôleur ce qui le rend souvent difficile </w:t>
+      </w:r>
+      <w:r>
+        <w:rPr>
+          <w:lang w:val="fr-CA"/>
+        </w:rPr>
+        <w:t>à</w:t>
+      </w:r>
+      <w:r>
+        <w:rPr>
+          <w:lang w:val="fr-CA"/>
+        </w:rPr>
+        <w:t xml:space="preserve"> comprendre. De plus, la plupart de temps, aucun moteur de jeux n’est disponible ce qui rend la programmation de jeux assez </w:t>
+      </w:r>
+      <w:r>
+        <w:rPr>
+          <w:lang w:val="fr-CA"/>
+        </w:rPr>
+        <w:t>ardus</w:t>
+      </w:r>
+      <w:r>
+        <w:rPr>
+          <w:lang w:val="fr-CA"/>
+        </w:rPr>
+        <w:t xml:space="preserve">. Pour finir, le jeu et le noyau sont souvent </w:t>
+      </w:r>
+      <w:r>
+        <w:rPr>
+          <w:lang w:val="fr-CA"/>
+        </w:rPr>
+        <w:t>indissociables</w:t>
+      </w:r>
+      <w:r>
+        <w:rPr>
+          <w:lang w:val="fr-CA"/>
+        </w:rPr>
+        <w:t>.</w:t>
       </w:r>
     </w:p>
     <w:p>
@@ -760,7 +848,43 @@
         <w:rPr>
           <w:lang w:val="fr-CA"/>
         </w:rPr>
-        <w:t>Du coté de l’interface utilisateur, les consoles ouvertes actuelles utilise souvent de simples contrôleurs désuet ce qui limite l’envergure des jeux développés.</w:t>
+        <w:t xml:space="preserve">Du </w:t>
+      </w:r>
+      <w:r>
+        <w:rPr>
+          <w:lang w:val="fr-CA"/>
+        </w:rPr>
+        <w:t>côté</w:t>
+      </w:r>
+      <w:r>
+        <w:rPr>
+          <w:lang w:val="fr-CA"/>
+        </w:rPr>
+        <w:t xml:space="preserve"> de l’interface utilisateur, les consoles ouvertes actuelles </w:t>
+      </w:r>
+      <w:r>
+        <w:rPr>
+          <w:lang w:val="fr-CA"/>
+        </w:rPr>
+        <w:t>utilisent</w:t>
+      </w:r>
+      <w:r>
+        <w:rPr>
+          <w:lang w:val="fr-CA"/>
+        </w:rPr>
+        <w:t xml:space="preserve"> souvent de simples contrôleurs </w:t>
+      </w:r>
+      <w:r>
+        <w:rPr>
+          <w:lang w:val="fr-CA"/>
+        </w:rPr>
+        <w:t>désuets</w:t>
+      </w:r>
+      <w:r>
+        <w:rPr>
+          <w:lang w:val="fr-CA"/>
+        </w:rPr>
+        <w:t xml:space="preserve"> ce qui limite l’envergure des jeux développés.</w:t>
       </w:r>
     </w:p>
     <w:p>
@@ -829,7 +953,55 @@
         <w:rPr>
           <w:lang w:val="fr-CA"/>
         </w:rPr>
-        <w:t>logiciel nous allons commencez par faire une couche d’abstraction matériel permettant à ceux qui ne sont pas familier avec la programmation embarquée de tout de même modifier le noyau. De plus, nous allons développer un moteur de jeu facilitant la création de jeux vidéo. Le tout sera faire en utilisant la programmation orienté objet permettant de facilité la réutilisation de code pour les sections générique des jeux.</w:t>
+        <w:t xml:space="preserve">logiciel nous allons commencez par faire une couche d’abstraction </w:t>
+      </w:r>
+      <w:r>
+        <w:rPr>
+          <w:lang w:val="fr-CA"/>
+        </w:rPr>
+        <w:t>matérielle</w:t>
+      </w:r>
+      <w:r>
+        <w:rPr>
+          <w:lang w:val="fr-CA"/>
+        </w:rPr>
+        <w:t xml:space="preserve"> permettant à ceux qui ne sont pas </w:t>
+      </w:r>
+      <w:r>
+        <w:rPr>
+          <w:lang w:val="fr-CA"/>
+        </w:rPr>
+        <w:t>familiers</w:t>
+      </w:r>
+      <w:r>
+        <w:rPr>
+          <w:lang w:val="fr-CA"/>
+        </w:rPr>
+        <w:t xml:space="preserve"> avec la programmation embarquée de tout de même modifier le noyau. De plus, nous allons développer un moteur de jeu facilitant la création de jeux vidéo. Le tout sera faire en utilisant la programmation </w:t>
+      </w:r>
+      <w:r>
+        <w:rPr>
+          <w:lang w:val="fr-CA"/>
+        </w:rPr>
+        <w:t>orientée objet</w:t>
+      </w:r>
+      <w:r>
+        <w:rPr>
+          <w:lang w:val="fr-CA"/>
+        </w:rPr>
+        <w:t xml:space="preserve"> permettant de facilité la réutilisation de code pour les sections </w:t>
+      </w:r>
+      <w:r>
+        <w:rPr>
+          <w:lang w:val="fr-CA"/>
+        </w:rPr>
+        <w:t>génériques</w:t>
+      </w:r>
+      <w:r>
+        <w:rPr>
+          <w:lang w:val="fr-CA"/>
+        </w:rPr>
+        <w:t xml:space="preserve"> des jeux.</w:t>
       </w:r>
     </w:p>
     <w:p>
@@ -843,7 +1015,19 @@
         <w:rPr>
           <w:lang w:val="fr-CA"/>
         </w:rPr>
-        <w:t xml:space="preserve">Ce moteur de jeux sera ensuite adapté pour les ordinateurs. Ceci permettra à l’usagé de développer son jeu sur PC avant de l’essayer sur la console. De cette façon, nous pourrons accélérer de cycle de développement du jeu. </w:t>
+        <w:t>Ce moteur de jeux sera ensuite adapté pour les ordinateurs. Ceci permettra à l’</w:t>
+      </w:r>
+      <w:r>
+        <w:rPr>
+          <w:lang w:val="fr-CA"/>
+        </w:rPr>
+        <w:t>usager</w:t>
+      </w:r>
+      <w:r>
+        <w:rPr>
+          <w:lang w:val="fr-CA"/>
+        </w:rPr>
+        <w:t xml:space="preserve"> de développer son jeu sur PC avant de l’essayer sur la console. De cette façon, nous pourrons accélérer de cycle de développement du jeu. </w:t>
       </w:r>
     </w:p>
     <w:p>
@@ -883,7 +1067,19 @@
         <w:rPr>
           <w:lang w:val="fr-CA"/>
         </w:rPr>
-        <w:t xml:space="preserve">Une manette de jeux plus récente sera utilisé </w:t>
+        <w:t xml:space="preserve">Une manette de jeux plus récente sera </w:t>
+      </w:r>
+      <w:r>
+        <w:rPr>
+          <w:lang w:val="fr-CA"/>
+        </w:rPr>
+        <w:t>utilisée</w:t>
+      </w:r>
+      <w:r>
+        <w:rPr>
+          <w:lang w:val="fr-CA"/>
+        </w:rPr>
+        <w:t xml:space="preserve"> </w:t>
       </w:r>
       <w:r>
         <w:rPr>
@@ -941,7 +1137,19 @@
         <w:rPr>
           <w:lang w:val="fr-CA"/>
         </w:rPr>
-        <w:t>Du coté logiciel, nous n’avons pas beaucoup d’hypothèse à émettre.</w:t>
+        <w:t xml:space="preserve">Du </w:t>
+      </w:r>
+      <w:r>
+        <w:rPr>
+          <w:lang w:val="fr-CA"/>
+        </w:rPr>
+        <w:t>côté</w:t>
+      </w:r>
+      <w:r>
+        <w:rPr>
+          <w:lang w:val="fr-CA"/>
+        </w:rPr>
+        <w:t xml:space="preserve"> logiciel, nous n’avons pas beaucoup d’hypothèse à émettre.</w:t>
       </w:r>
     </w:p>
     <w:p>
@@ -1005,6 +1213,134 @@
     </w:p>
     <w:p>
       <w:pPr>
+        <w:jc w:val="both"/>
+        <w:rPr>
+          <w:lang w:val="fr-CA"/>
+        </w:rPr>
+      </w:pPr>
+      <w:r>
+        <w:rPr>
+          <w:lang w:val="fr-CA"/>
+        </w:rPr>
+        <w:t xml:space="preserve">Les </w:t>
+      </w:r>
+      <w:r>
+        <w:rPr>
+          <w:lang w:val="fr-CA"/>
+        </w:rPr>
+        <w:t>contraintes</w:t>
+      </w:r>
+      <w:r>
+        <w:rPr>
+          <w:lang w:val="fr-CA"/>
+        </w:rPr>
+        <w:t xml:space="preserve"> se </w:t>
+      </w:r>
+      <w:r>
+        <w:rPr>
+          <w:lang w:val="fr-CA"/>
+        </w:rPr>
+        <w:t>situent</w:t>
+      </w:r>
+      <w:r>
+        <w:rPr>
+          <w:lang w:val="fr-CA"/>
+        </w:rPr>
+        <w:t xml:space="preserve"> surtout du </w:t>
+      </w:r>
+      <w:r>
+        <w:rPr>
+          <w:lang w:val="fr-CA"/>
+        </w:rPr>
+        <w:t>côté</w:t>
+      </w:r>
+      <w:r>
+        <w:rPr>
+          <w:lang w:val="fr-CA"/>
+        </w:rPr>
+        <w:t xml:space="preserve"> du matériel. Cependant, du </w:t>
+      </w:r>
+      <w:r>
+        <w:rPr>
+          <w:lang w:val="fr-CA"/>
+        </w:rPr>
+        <w:t>côté</w:t>
+      </w:r>
+      <w:r>
+        <w:rPr>
+          <w:lang w:val="fr-CA"/>
+        </w:rPr>
+        <w:t xml:space="preserve"> logiciel nous serons </w:t>
+      </w:r>
+      <w:r>
+        <w:rPr>
+          <w:lang w:val="fr-CA"/>
+        </w:rPr>
+        <w:t>limités</w:t>
+      </w:r>
+      <w:r>
+        <w:rPr>
+          <w:lang w:val="fr-CA"/>
+        </w:rPr>
+        <w:t xml:space="preserve"> à la puissance de </w:t>
+      </w:r>
+      <w:r>
+        <w:rPr>
+          <w:lang w:val="fr-CA"/>
+        </w:rPr>
+        <w:t>calcul</w:t>
+      </w:r>
+      <w:r>
+        <w:rPr>
+          <w:lang w:val="fr-CA"/>
+        </w:rPr>
+        <w:t xml:space="preserve"> du microprocesseur choisi ce qui ne sera sûrement pas très élevé. </w:t>
+      </w:r>
+      <w:r>
+        <w:rPr>
+          <w:lang w:val="fr-CA"/>
+        </w:rPr>
+        <w:t xml:space="preserve"> </w:t>
+      </w:r>
+      <w:r>
+        <w:rPr>
+          <w:lang w:val="fr-CA"/>
+        </w:rPr>
+        <w:t>De plus, comme nous voulons produire du code facilement réutilisable, nous nous limiterons aux langage</w:t>
+      </w:r>
+      <w:r>
+        <w:rPr>
+          <w:lang w:val="fr-CA"/>
+        </w:rPr>
+        <w:t>s</w:t>
+      </w:r>
+      <w:r>
+        <w:rPr>
+          <w:lang w:val="fr-CA"/>
+        </w:rPr>
+        <w:t xml:space="preserve"> de programmation </w:t>
+      </w:r>
+      <w:r>
+        <w:rPr>
+          <w:lang w:val="fr-CA"/>
+        </w:rPr>
+        <w:t>orientée</w:t>
+      </w:r>
+      <w:r>
+        <w:rPr>
+          <w:lang w:val="fr-CA"/>
+        </w:rPr>
+        <w:t xml:space="preserve"> objet. Ce langage devra aussi être un assez populaire</w:t>
+      </w:r>
+      <w:r>
+        <w:rPr>
+          <w:lang w:val="fr-CA"/>
+        </w:rPr>
+        <w:t xml:space="preserve"> afin de simplifier l’apprentissage.</w:t>
+      </w:r>
+    </w:p>
+    <w:p>
+      <w:pPr>
         <w:rPr>
           <w:lang w:val="fr-CA"/>
         </w:rPr>
@@ -1030,7 +1366,1104 @@
         <w:t>Calcules et Analyse</w:t>
       </w:r>
     </w:p>
+    <w:p>
+      <w:pPr>
+        <w:jc w:val="both"/>
+        <w:rPr>
+          <w:lang w:val="fr-CA"/>
+        </w:rPr>
+      </w:pPr>
+      <w:r>
+        <w:rPr>
+          <w:lang w:val="fr-CA"/>
+        </w:rPr>
+        <w:t xml:space="preserve">Le choix du microcontrôleur est un des choix les plus importants de ce projet car c’est lui qui dictera les contraintes futures autant matérielles que </w:t>
+      </w:r>
+      <w:r>
+        <w:rPr>
+          <w:lang w:val="fr-CA"/>
+        </w:rPr>
+        <w:t>logicielles</w:t>
+      </w:r>
+      <w:r>
+        <w:rPr>
+          <w:lang w:val="fr-CA"/>
+        </w:rPr>
+        <w:t xml:space="preserve">.  Le choix sera fait selon plusieurs </w:t>
+      </w:r>
+      <w:r>
+        <w:rPr>
+          <w:lang w:val="fr-CA"/>
+        </w:rPr>
+        <w:t>critères,</w:t>
+      </w:r>
+      <w:r>
+        <w:rPr>
+          <w:lang w:val="fr-CA"/>
+        </w:rPr>
+        <w:t xml:space="preserve"> dont la puissance de </w:t>
+      </w:r>
+      <w:r>
+        <w:rPr>
+          <w:lang w:val="fr-CA"/>
+        </w:rPr>
+        <w:t>calcul</w:t>
+      </w:r>
+      <w:r>
+        <w:rPr>
+          <w:lang w:val="fr-CA"/>
+        </w:rPr>
+        <w:t xml:space="preserve">. Ceci est assez compliqué à </w:t>
+      </w:r>
+      <w:r>
+        <w:rPr>
+          <w:lang w:val="fr-CA"/>
+        </w:rPr>
+        <w:t>estimer,</w:t>
+      </w:r>
+      <w:r>
+        <w:rPr>
+          <w:lang w:val="fr-CA"/>
+        </w:rPr>
+        <w:t xml:space="preserve"> mais doit être fait lors de l’étude préliminaire. </w:t>
+      </w:r>
+    </w:p>
+    <w:p>
+      <w:pPr>
+        <w:jc w:val="both"/>
+        <w:rPr>
+          <w:lang w:val="fr-CA"/>
+        </w:rPr>
+      </w:pPr>
+      <w:r>
+        <w:rPr>
+          <w:lang w:val="fr-CA"/>
+        </w:rPr>
+        <w:t xml:space="preserve">Pour ce faire, </w:t>
+      </w:r>
+      <w:r>
+        <w:rPr>
+          <w:lang w:val="fr-CA"/>
+        </w:rPr>
+        <w:t>fixons-nous</w:t>
+      </w:r>
+      <w:r>
+        <w:rPr>
+          <w:lang w:val="fr-CA"/>
+        </w:rPr>
+        <w:t xml:space="preserve"> d’abord des barèmes.</w:t>
+      </w:r>
+    </w:p>
+    <w:p>
+      <w:pPr>
+        <w:jc w:val="both"/>
+        <w:rPr>
+          <w:lang w:val="fr-CA"/>
+        </w:rPr>
+      </w:pPr>
+      <w:r>
+        <w:rPr>
+          <w:lang w:val="fr-CA"/>
+        </w:rPr>
+        <w:t xml:space="preserve">Nous voulons que la console permette la création de jeux du calibre du Super Nintendo des années 90. Celui-ci </w:t>
+      </w:r>
+      <w:r>
+        <w:rPr>
+          <w:lang w:val="fr-CA"/>
+        </w:rPr>
+        <w:t xml:space="preserve">possède plusieurs </w:t>
+      </w:r>
+      <w:r>
+        <w:rPr>
+          <w:lang w:val="fr-CA"/>
+        </w:rPr>
+        <w:t>modes</w:t>
+      </w:r>
+      <w:r>
+        <w:rPr>
+          <w:lang w:val="fr-CA"/>
+        </w:rPr>
+        <w:t xml:space="preserve"> vidéo donc plusieurs </w:t>
+      </w:r>
+      <w:r>
+        <w:rPr>
+          <w:lang w:val="fr-CA"/>
+        </w:rPr>
+        <w:t>résolutions</w:t>
+      </w:r>
+      <w:r>
+        <w:rPr>
+          <w:lang w:val="fr-CA"/>
+        </w:rPr>
+        <w:t xml:space="preserve"> </w:t>
+      </w:r>
+      <w:r>
+        <w:rPr>
+          <w:lang w:val="fr-CA"/>
+        </w:rPr>
+        <w:t>possibles</w:t>
+      </w:r>
+      <w:r>
+        <w:rPr>
+          <w:lang w:val="fr-CA"/>
+        </w:rPr>
+        <w:t xml:space="preserve">, plusieurs </w:t>
+      </w:r>
+      <w:r>
+        <w:rPr>
+          <w:lang w:val="fr-CA"/>
+        </w:rPr>
+        <w:t>nombres</w:t>
+      </w:r>
+      <w:r>
+        <w:rPr>
+          <w:lang w:val="fr-CA"/>
+        </w:rPr>
+        <w:t xml:space="preserve"> d’</w:t>
+      </w:r>
+      <w:r>
+        <w:rPr>
+          <w:lang w:val="fr-CA"/>
+        </w:rPr>
+        <w:t>images</w:t>
+      </w:r>
+      <w:r>
+        <w:rPr>
+          <w:lang w:val="fr-CA"/>
+        </w:rPr>
+        <w:t xml:space="preserve"> par </w:t>
+      </w:r>
+      <w:r>
+        <w:rPr>
+          <w:lang w:val="fr-CA"/>
+        </w:rPr>
+        <w:t>seconde,</w:t>
+      </w:r>
+      <w:r>
+        <w:rPr>
+          <w:lang w:val="fr-CA"/>
+        </w:rPr>
+        <w:t xml:space="preserve"> etc. Nous allons essayer de faire un tableau récapitulatif en utilisant des valeurs les plus </w:t>
+      </w:r>
+      <w:r>
+        <w:rPr>
+          <w:lang w:val="fr-CA"/>
+        </w:rPr>
+        <w:t>utilisées</w:t>
+      </w:r>
+      <w:r>
+        <w:rPr>
+          <w:lang w:val="fr-CA"/>
+        </w:rPr>
+        <w:t xml:space="preserve"> ou des valeurs moyennes selon le cas. Ceci va nous aider à fixer des valeurs </w:t>
+      </w:r>
+      <w:r>
+        <w:rPr>
+          <w:lang w:val="fr-CA"/>
+        </w:rPr>
+        <w:t>nominales</w:t>
+      </w:r>
+      <w:r>
+        <w:rPr>
+          <w:lang w:val="fr-CA"/>
+        </w:rPr>
+        <w:t xml:space="preserve"> pour es performance que nous voulons atteindre avec notre console.</w:t>
+      </w:r>
+    </w:p>
+    <w:tbl>
+      <w:tblPr>
+        <w:tblStyle w:val="TableGrid"/>
+        <w:tblW w:w="0" w:type="auto"/>
+        <w:tblLook w:val="04A0"/>
+      </w:tblPr>
+      <w:tblGrid>
+        <w:gridCol w:w="4788"/>
+        <w:gridCol w:w="4788"/>
+      </w:tblGrid>
+      <w:tr>
+        <w:tc>
+          <w:tcPr>
+            <w:tcW w:w="4788" w:type="dxa"/>
+          </w:tcPr>
+          <w:p>
+            <w:pPr>
+              <w:jc w:val="both"/>
+              <w:rPr>
+                <w:lang w:val="fr-CA"/>
+              </w:rPr>
+            </w:pPr>
+          </w:p>
+        </w:tc>
+        <w:tc>
+          <w:tcPr>
+            <w:tcW w:w="4788" w:type="dxa"/>
+          </w:tcPr>
+          <w:p>
+            <w:pPr>
+              <w:jc w:val="both"/>
+              <w:rPr>
+                <w:lang w:val="fr-CA"/>
+              </w:rPr>
+            </w:pPr>
+            <w:r>
+              <w:rPr>
+                <w:lang w:val="fr-CA"/>
+              </w:rPr>
+              <w:t>Super Nintendo</w:t>
+            </w:r>
+          </w:p>
+        </w:tc>
+      </w:tr>
+      <w:tr>
+        <w:tc>
+          <w:tcPr>
+            <w:tcW w:w="4788" w:type="dxa"/>
+          </w:tcPr>
+          <w:p>
+            <w:pPr>
+              <w:jc w:val="both"/>
+              <w:rPr>
+                <w:lang w:val="fr-CA"/>
+              </w:rPr>
+            </w:pPr>
+            <w:r>
+              <w:rPr>
+                <w:lang w:val="fr-CA"/>
+              </w:rPr>
+              <w:t>Architecture</w:t>
+            </w:r>
+          </w:p>
+        </w:tc>
+        <w:tc>
+          <w:tcPr>
+            <w:tcW w:w="4788" w:type="dxa"/>
+          </w:tcPr>
+          <w:p>
+            <w:pPr>
+              <w:jc w:val="both"/>
+              <w:rPr>
+                <w:lang w:val="fr-CA"/>
+              </w:rPr>
+            </w:pPr>
+            <w:r>
+              <w:rPr>
+                <w:lang w:val="fr-CA"/>
+              </w:rPr>
+              <w:t xml:space="preserve">16 </w:t>
+            </w:r>
+            <w:r>
+              <w:rPr>
+                <w:lang w:val="fr-CA"/>
+              </w:rPr>
+              <w:t>bits</w:t>
+            </w:r>
+          </w:p>
+        </w:tc>
+      </w:tr>
+      <w:tr>
+        <w:tc>
+          <w:tcPr>
+            <w:tcW w:w="4788" w:type="dxa"/>
+          </w:tcPr>
+          <w:p>
+            <w:pPr>
+              <w:jc w:val="both"/>
+              <w:rPr>
+                <w:lang w:val="fr-CA"/>
+              </w:rPr>
+            </w:pPr>
+            <w:r>
+              <w:rPr>
+                <w:lang w:val="fr-CA"/>
+              </w:rPr>
+              <w:t>Fréquence</w:t>
+            </w:r>
+          </w:p>
+        </w:tc>
+        <w:tc>
+          <w:tcPr>
+            <w:tcW w:w="4788" w:type="dxa"/>
+          </w:tcPr>
+          <w:p>
+            <w:pPr>
+              <w:jc w:val="both"/>
+              <w:rPr>
+                <w:lang w:val="fr-CA"/>
+              </w:rPr>
+            </w:pPr>
+            <w:r>
+              <w:rPr>
+                <w:lang w:val="fr-CA"/>
+              </w:rPr>
+              <w:t>3.58 Mhz (valeur effective max)</w:t>
+            </w:r>
+          </w:p>
+        </w:tc>
+      </w:tr>
+      <w:tr>
+        <w:tc>
+          <w:tcPr>
+            <w:tcW w:w="4788" w:type="dxa"/>
+          </w:tcPr>
+          <w:p>
+            <w:pPr>
+              <w:jc w:val="both"/>
+              <w:rPr>
+                <w:lang w:val="fr-CA"/>
+              </w:rPr>
+            </w:pPr>
+            <w:r>
+              <w:rPr>
+                <w:lang w:val="fr-CA"/>
+              </w:rPr>
+              <w:t xml:space="preserve">Résolution </w:t>
+            </w:r>
+          </w:p>
+        </w:tc>
+        <w:tc>
+          <w:tcPr>
+            <w:tcW w:w="4788" w:type="dxa"/>
+          </w:tcPr>
+          <w:p>
+            <w:pPr>
+              <w:jc w:val="both"/>
+              <w:rPr>
+                <w:lang w:val="fr-CA"/>
+              </w:rPr>
+            </w:pPr>
+            <w:r>
+              <w:rPr>
+                <w:lang w:val="fr-CA"/>
+              </w:rPr>
+              <w:t>256x224 (plus utilisé)</w:t>
+            </w:r>
+          </w:p>
+        </w:tc>
+      </w:tr>
+      <w:tr>
+        <w:tc>
+          <w:tcPr>
+            <w:tcW w:w="4788" w:type="dxa"/>
+          </w:tcPr>
+          <w:p>
+            <w:pPr>
+              <w:jc w:val="both"/>
+              <w:rPr>
+                <w:lang w:val="fr-CA"/>
+              </w:rPr>
+            </w:pPr>
+            <w:r>
+              <w:rPr>
+                <w:lang w:val="fr-CA"/>
+              </w:rPr>
+              <w:t>Couleurs</w:t>
+            </w:r>
+          </w:p>
+        </w:tc>
+        <w:tc>
+          <w:tcPr>
+            <w:tcW w:w="4788" w:type="dxa"/>
+          </w:tcPr>
+          <w:p>
+            <w:pPr>
+              <w:jc w:val="both"/>
+              <w:rPr>
+                <w:lang w:val="fr-CA"/>
+              </w:rPr>
+            </w:pPr>
+            <w:r>
+              <w:rPr>
+                <w:lang w:val="fr-CA"/>
+              </w:rPr>
+              <w:t>16 bits</w:t>
+            </w:r>
+          </w:p>
+        </w:tc>
+      </w:tr>
+      <w:tr>
+        <w:tc>
+          <w:tcPr>
+            <w:tcW w:w="4788" w:type="dxa"/>
+          </w:tcPr>
+          <w:p>
+            <w:pPr>
+              <w:jc w:val="both"/>
+              <w:rPr>
+                <w:lang w:val="fr-CA"/>
+              </w:rPr>
+            </w:pPr>
+            <w:r>
+              <w:rPr>
+                <w:lang w:val="fr-CA"/>
+              </w:rPr>
+              <w:t>Image par seconde</w:t>
+            </w:r>
+          </w:p>
+        </w:tc>
+        <w:tc>
+          <w:tcPr>
+            <w:tcW w:w="4788" w:type="dxa"/>
+          </w:tcPr>
+          <w:p>
+            <w:pPr>
+              <w:jc w:val="both"/>
+              <w:rPr>
+                <w:lang w:val="fr-CA"/>
+              </w:rPr>
+            </w:pPr>
+            <w:r>
+              <w:rPr>
+                <w:lang w:val="fr-CA"/>
+              </w:rPr>
+              <w:t>10 (valeur moyenne)</w:t>
+            </w:r>
+          </w:p>
+        </w:tc>
+      </w:tr>
+      <w:tr>
+        <w:tc>
+          <w:tcPr>
+            <w:tcW w:w="4788" w:type="dxa"/>
+          </w:tcPr>
+          <w:p>
+            <w:pPr>
+              <w:jc w:val="both"/>
+              <w:rPr>
+                <w:lang w:val="fr-CA"/>
+              </w:rPr>
+            </w:pPr>
+            <w:r>
+              <w:rPr>
+                <w:lang w:val="fr-CA"/>
+              </w:rPr>
+              <w:t>Espace pour le jeu</w:t>
+            </w:r>
+          </w:p>
+        </w:tc>
+        <w:tc>
+          <w:tcPr>
+            <w:tcW w:w="4788" w:type="dxa"/>
+          </w:tcPr>
+          <w:p>
+            <w:pPr>
+              <w:jc w:val="both"/>
+              <w:rPr>
+                <w:lang w:val="fr-CA"/>
+              </w:rPr>
+            </w:pPr>
+            <w:r>
+              <w:rPr>
+                <w:lang w:val="fr-CA"/>
+              </w:rPr>
+              <w:t>6 MB (max)</w:t>
+            </w:r>
+          </w:p>
+        </w:tc>
+      </w:tr>
+      <w:tr>
+        <w:tc>
+          <w:tcPr>
+            <w:tcW w:w="4788" w:type="dxa"/>
+          </w:tcPr>
+          <w:p>
+            <w:pPr>
+              <w:jc w:val="both"/>
+              <w:rPr>
+                <w:lang w:val="fr-CA"/>
+              </w:rPr>
+            </w:pPr>
+            <w:r>
+              <w:rPr>
+                <w:lang w:val="fr-CA"/>
+              </w:rPr>
+              <w:t xml:space="preserve">Nombre de </w:t>
+            </w:r>
+            <w:r>
+              <w:rPr>
+                <w:lang w:val="fr-CA"/>
+              </w:rPr>
+              <w:t>couches</w:t>
+            </w:r>
+            <w:r>
+              <w:rPr>
+                <w:lang w:val="fr-CA"/>
+              </w:rPr>
+              <w:t xml:space="preserve"> d’affichage</w:t>
+            </w:r>
+          </w:p>
+        </w:tc>
+        <w:tc>
+          <w:tcPr>
+            <w:tcW w:w="4788" w:type="dxa"/>
+          </w:tcPr>
+          <w:p>
+            <w:pPr>
+              <w:jc w:val="both"/>
+              <w:rPr>
+                <w:lang w:val="fr-CA"/>
+              </w:rPr>
+            </w:pPr>
+            <w:r>
+              <w:rPr>
+                <w:lang w:val="fr-CA"/>
+              </w:rPr>
+              <w:t>2-3</w:t>
+            </w:r>
+          </w:p>
+        </w:tc>
+      </w:tr>
+    </w:tbl>
+    <w:p>
+      <w:pPr>
+        <w:jc w:val="both"/>
+        <w:rPr>
+          <w:lang w:val="fr-CA"/>
+        </w:rPr>
+      </w:pPr>
+    </w:p>
+    <w:p>
+      <w:pPr>
+        <w:jc w:val="both"/>
+        <w:rPr>
+          <w:lang w:val="fr-CA"/>
+        </w:rPr>
+      </w:pPr>
+      <w:r>
+        <w:rPr>
+          <w:lang w:val="fr-CA"/>
+        </w:rPr>
+        <w:t xml:space="preserve">À partir de ces valeurs, faisons une série de choix qui serait des valeurs </w:t>
+      </w:r>
+      <w:r>
+        <w:rPr>
+          <w:lang w:val="fr-CA"/>
+        </w:rPr>
+        <w:t>acceptables</w:t>
+      </w:r>
+      <w:r>
+        <w:rPr>
+          <w:lang w:val="fr-CA"/>
+        </w:rPr>
+        <w:t xml:space="preserve"> pour notre console.</w:t>
+      </w:r>
+    </w:p>
+    <w:tbl>
+      <w:tblPr>
+        <w:tblStyle w:val="TableGrid"/>
+        <w:tblW w:w="0" w:type="auto"/>
+        <w:tblLook w:val="04A0"/>
+      </w:tblPr>
+      <w:tblGrid>
+        <w:gridCol w:w="4788"/>
+        <w:gridCol w:w="4788"/>
+      </w:tblGrid>
+      <w:tr>
+        <w:tc>
+          <w:tcPr>
+            <w:tcW w:w="4788" w:type="dxa"/>
+          </w:tcPr>
+          <w:p>
+            <w:pPr>
+              <w:jc w:val="both"/>
+              <w:rPr>
+                <w:lang w:val="fr-CA"/>
+              </w:rPr>
+            </w:pPr>
+          </w:p>
+        </w:tc>
+        <w:tc>
+          <w:tcPr>
+            <w:tcW w:w="4788" w:type="dxa"/>
+          </w:tcPr>
+          <w:p>
+            <w:pPr>
+              <w:jc w:val="both"/>
+              <w:rPr>
+                <w:lang w:val="fr-CA"/>
+              </w:rPr>
+            </w:pPr>
+            <w:r>
+              <w:rPr>
+                <w:lang w:val="fr-CA"/>
+              </w:rPr>
+              <w:t>Console</w:t>
+            </w:r>
+          </w:p>
+        </w:tc>
+      </w:tr>
+      <w:tr>
+        <w:tc>
+          <w:tcPr>
+            <w:tcW w:w="4788" w:type="dxa"/>
+          </w:tcPr>
+          <w:p>
+            <w:pPr>
+              <w:jc w:val="both"/>
+              <w:rPr>
+                <w:lang w:val="fr-CA"/>
+              </w:rPr>
+            </w:pPr>
+            <w:r>
+              <w:rPr>
+                <w:lang w:val="fr-CA"/>
+              </w:rPr>
+              <w:t>Architecture</w:t>
+            </w:r>
+          </w:p>
+        </w:tc>
+        <w:tc>
+          <w:tcPr>
+            <w:tcW w:w="4788" w:type="dxa"/>
+          </w:tcPr>
+          <w:p>
+            <w:pPr>
+              <w:jc w:val="both"/>
+              <w:rPr>
+                <w:lang w:val="fr-CA"/>
+              </w:rPr>
+            </w:pPr>
+            <w:r>
+              <w:rPr>
+                <w:lang w:val="fr-CA"/>
+              </w:rPr>
+              <w:t xml:space="preserve">32 </w:t>
+            </w:r>
+            <w:r>
+              <w:rPr>
+                <w:lang w:val="fr-CA"/>
+              </w:rPr>
+              <w:t>bits</w:t>
+            </w:r>
+          </w:p>
+        </w:tc>
+      </w:tr>
+      <w:tr>
+        <w:tc>
+          <w:tcPr>
+            <w:tcW w:w="4788" w:type="dxa"/>
+          </w:tcPr>
+          <w:p>
+            <w:pPr>
+              <w:jc w:val="both"/>
+              <w:rPr>
+                <w:lang w:val="fr-CA"/>
+              </w:rPr>
+            </w:pPr>
+            <w:r>
+              <w:rPr>
+                <w:lang w:val="fr-CA"/>
+              </w:rPr>
+              <w:t xml:space="preserve">Résolution </w:t>
+            </w:r>
+          </w:p>
+        </w:tc>
+        <w:tc>
+          <w:tcPr>
+            <w:tcW w:w="4788" w:type="dxa"/>
+          </w:tcPr>
+          <w:p>
+            <w:pPr>
+              <w:jc w:val="both"/>
+              <w:rPr>
+                <w:lang w:val="fr-CA"/>
+              </w:rPr>
+            </w:pPr>
+            <w:r>
+              <w:rPr>
+                <w:lang w:val="fr-CA"/>
+              </w:rPr>
+              <w:t>480x272</w:t>
+            </w:r>
+          </w:p>
+        </w:tc>
+      </w:tr>
+      <w:tr>
+        <w:tc>
+          <w:tcPr>
+            <w:tcW w:w="4788" w:type="dxa"/>
+          </w:tcPr>
+          <w:p>
+            <w:pPr>
+              <w:jc w:val="both"/>
+              <w:rPr>
+                <w:lang w:val="fr-CA"/>
+              </w:rPr>
+            </w:pPr>
+            <w:r>
+              <w:rPr>
+                <w:lang w:val="fr-CA"/>
+              </w:rPr>
+              <w:t>Couleurs</w:t>
+            </w:r>
+          </w:p>
+        </w:tc>
+        <w:tc>
+          <w:tcPr>
+            <w:tcW w:w="4788" w:type="dxa"/>
+          </w:tcPr>
+          <w:p>
+            <w:pPr>
+              <w:jc w:val="both"/>
+              <w:rPr>
+                <w:lang w:val="fr-CA"/>
+              </w:rPr>
+            </w:pPr>
+            <w:r>
+              <w:rPr>
+                <w:lang w:val="fr-CA"/>
+              </w:rPr>
+              <w:t>24 bits</w:t>
+            </w:r>
+          </w:p>
+        </w:tc>
+      </w:tr>
+      <w:tr>
+        <w:tc>
+          <w:tcPr>
+            <w:tcW w:w="4788" w:type="dxa"/>
+          </w:tcPr>
+          <w:p>
+            <w:pPr>
+              <w:jc w:val="both"/>
+              <w:rPr>
+                <w:lang w:val="fr-CA"/>
+              </w:rPr>
+            </w:pPr>
+            <w:r>
+              <w:rPr>
+                <w:lang w:val="fr-CA"/>
+              </w:rPr>
+              <w:t>Image par seconde</w:t>
+            </w:r>
+          </w:p>
+        </w:tc>
+        <w:tc>
+          <w:tcPr>
+            <w:tcW w:w="4788" w:type="dxa"/>
+          </w:tcPr>
+          <w:p>
+            <w:pPr>
+              <w:jc w:val="both"/>
+              <w:rPr>
+                <w:lang w:val="fr-CA"/>
+              </w:rPr>
+            </w:pPr>
+            <w:r>
+              <w:rPr>
+                <w:lang w:val="fr-CA"/>
+              </w:rPr>
+              <w:t>10</w:t>
+            </w:r>
+          </w:p>
+        </w:tc>
+      </w:tr>
+      <w:tr>
+        <w:tc>
+          <w:tcPr>
+            <w:tcW w:w="4788" w:type="dxa"/>
+          </w:tcPr>
+          <w:p>
+            <w:pPr>
+              <w:jc w:val="both"/>
+              <w:rPr>
+                <w:lang w:val="fr-CA"/>
+              </w:rPr>
+            </w:pPr>
+            <w:r>
+              <w:rPr>
+                <w:lang w:val="fr-CA"/>
+              </w:rPr>
+              <w:t xml:space="preserve">Nombre de </w:t>
+            </w:r>
+            <w:r>
+              <w:rPr>
+                <w:lang w:val="fr-CA"/>
+              </w:rPr>
+              <w:t>couches</w:t>
+            </w:r>
+            <w:r>
+              <w:rPr>
+                <w:lang w:val="fr-CA"/>
+              </w:rPr>
+              <w:t xml:space="preserve"> d’affichage</w:t>
+            </w:r>
+          </w:p>
+        </w:tc>
+        <w:tc>
+          <w:tcPr>
+            <w:tcW w:w="4788" w:type="dxa"/>
+          </w:tcPr>
+          <w:p>
+            <w:pPr>
+              <w:jc w:val="both"/>
+              <w:rPr>
+                <w:lang w:val="fr-CA"/>
+              </w:rPr>
+            </w:pPr>
+            <w:r>
+              <w:rPr>
+                <w:lang w:val="fr-CA"/>
+              </w:rPr>
+              <w:t>2</w:t>
+            </w:r>
+          </w:p>
+        </w:tc>
+      </w:tr>
+    </w:tbl>
+    <w:p>
+      <w:pPr>
+        <w:jc w:val="both"/>
+        <w:rPr>
+          <w:lang w:val="fr-CA"/>
+        </w:rPr>
+      </w:pPr>
+    </w:p>
+    <w:p>
+      <w:pPr>
+        <w:jc w:val="both"/>
+        <w:rPr>
+          <w:lang w:val="fr-CA"/>
+        </w:rPr>
+      </w:pPr>
+      <w:r>
+        <w:rPr>
+          <w:lang w:val="fr-CA"/>
+        </w:rPr>
+        <w:t>Nous faisons ces</w:t>
+      </w:r>
+      <w:r>
+        <w:rPr>
+          <w:lang w:val="fr-CA"/>
+        </w:rPr>
+        <w:t xml:space="preserve"> choix pour plusieurs </w:t>
+      </w:r>
+      <w:r>
+        <w:rPr>
+          <w:lang w:val="fr-CA"/>
+        </w:rPr>
+        <w:t>raisons</w:t>
+      </w:r>
+      <w:r>
+        <w:rPr>
+          <w:lang w:val="fr-CA"/>
+        </w:rPr>
+        <w:t xml:space="preserve">. </w:t>
+      </w:r>
+      <w:r>
+        <w:rPr>
+          <w:lang w:val="fr-CA"/>
+        </w:rPr>
+        <w:t>Premièrement,</w:t>
+      </w:r>
+      <w:r>
+        <w:rPr>
+          <w:lang w:val="fr-CA"/>
+        </w:rPr>
+        <w:t xml:space="preserve"> les architectures 32 </w:t>
+      </w:r>
+      <w:r>
+        <w:rPr>
+          <w:lang w:val="fr-CA"/>
+        </w:rPr>
+        <w:t>bits</w:t>
+      </w:r>
+      <w:r>
+        <w:rPr>
+          <w:lang w:val="fr-CA"/>
+        </w:rPr>
+        <w:t xml:space="preserve"> sont très </w:t>
+      </w:r>
+      <w:r>
+        <w:rPr>
+          <w:lang w:val="fr-CA"/>
+        </w:rPr>
+        <w:t>populaires</w:t>
+      </w:r>
+      <w:r>
+        <w:rPr>
+          <w:lang w:val="fr-CA"/>
+        </w:rPr>
+        <w:t xml:space="preserve"> de nos jours. Deuxièmement, les images de 24 </w:t>
+      </w:r>
+      <w:r>
+        <w:rPr>
+          <w:lang w:val="fr-CA"/>
+        </w:rPr>
+        <w:t>bits</w:t>
+      </w:r>
+      <w:r>
+        <w:rPr>
+          <w:lang w:val="fr-CA"/>
+        </w:rPr>
+        <w:t xml:space="preserve"> par pixel sont un format très répandu et 10 images par seconde en moyenne est un taux de rafraichissement encore utilisé aujourd’hui et assez facile à atteindre. </w:t>
+      </w:r>
+      <w:r>
+        <w:rPr>
+          <w:lang w:val="fr-CA"/>
+        </w:rPr>
+        <w:t>Nous nous limiterons à deux couches d’affichage car la plupart des jeux n’</w:t>
+      </w:r>
+      <w:r>
+        <w:rPr>
+          <w:lang w:val="fr-CA"/>
+        </w:rPr>
+        <w:t>utilisent</w:t>
+      </w:r>
+      <w:r>
+        <w:rPr>
+          <w:lang w:val="fr-CA"/>
+        </w:rPr>
+        <w:t xml:space="preserve"> que 2 couches. </w:t>
+      </w:r>
+      <w:r>
+        <w:rPr>
+          <w:lang w:val="fr-CA"/>
+        </w:rPr>
+        <w:t xml:space="preserve">Pour finir, la résolution </w:t>
+      </w:r>
+      <w:r>
+        <w:rPr>
+          <w:lang w:val="fr-CA"/>
+        </w:rPr>
+        <w:t>choisie</w:t>
+      </w:r>
+      <w:r>
+        <w:rPr>
+          <w:lang w:val="fr-CA"/>
+        </w:rPr>
+        <w:t xml:space="preserve"> est un bon compromis entre la haute résolution et la résolution du Super Nintendo. C’est cette résolution qui est normalement </w:t>
+      </w:r>
+      <w:r>
+        <w:rPr>
+          <w:lang w:val="fr-CA"/>
+        </w:rPr>
+        <w:t>utilisée</w:t>
+      </w:r>
+      <w:r>
+        <w:rPr>
+          <w:lang w:val="fr-CA"/>
+        </w:rPr>
+        <w:t xml:space="preserve"> pour les écrans 4.3 pouces, très populaire chez les consoles portables.</w:t>
+      </w:r>
+    </w:p>
+    <w:p>
+      <w:pPr>
+        <w:jc w:val="both"/>
+        <w:rPr>
+          <w:lang w:val="fr-CA"/>
+        </w:rPr>
+      </w:pPr>
+      <w:r>
+        <w:rPr>
+          <w:lang w:val="fr-CA"/>
+        </w:rPr>
+        <w:t xml:space="preserve">Avec ces informations et notre hypothèse de départ, nous pouvons estimer la puissance de </w:t>
+      </w:r>
+      <w:r>
+        <w:rPr>
+          <w:lang w:val="fr-CA"/>
+        </w:rPr>
+        <w:t>calcul</w:t>
+      </w:r>
+      <w:r>
+        <w:rPr>
+          <w:lang w:val="fr-CA"/>
+        </w:rPr>
+        <w:t xml:space="preserve"> du processeur </w:t>
+      </w:r>
+      <w:r>
+        <w:rPr>
+          <w:lang w:val="fr-CA"/>
+        </w:rPr>
+        <w:t>dont</w:t>
+      </w:r>
+      <w:r>
+        <w:rPr>
+          <w:lang w:val="fr-CA"/>
+        </w:rPr>
+        <w:t xml:space="preserve"> nous aurons besoin.</w:t>
+      </w:r>
+    </w:p>
+    <w:p>
+      <w:pPr>
+        <w:jc w:val="both"/>
+        <w:rPr>
+          <w:lang w:val="fr-CA"/>
+        </w:rPr>
+      </w:pPr>
+    </w:p>
+    <w:p>
+      <w:pPr>
+        <w:jc w:val="both"/>
+        <w:rPr>
+          <w:lang w:val="fr-CA"/>
+        </w:rPr>
+      </w:pPr>
+      <w:r>
+        <w:rPr>
+          <w:position w:val="-54"/>
+          <w:lang w:val="fr-CA"/>
+        </w:rPr>
+        <w:object w:dxaOrig="4920" w:dyaOrig="1200">
+          <v:shapetype id="_x0000_t75" coordsize="21600,21600" o:spt="75" o:preferrelative="t" path="m@4@5l@4@11@9@11@9@5xe" filled="f" stroked="f">
+            <v:stroke joinstyle="miter"/>
+            <v:formulas>
+              <v:f eqn="if lineDrawn pixelLineWidth 0"/>
+              <v:f eqn="sum @0 1 0"/>
+              <v:f eqn="sum 0 0 @1"/>
+              <v:f eqn="prod @2 1 2"/>
+              <v:f eqn="prod @3 21600 pixelWidth"/>
+              <v:f eqn="prod @3 21600 pixelHeight"/>
+              <v:f eqn="sum @0 0 1"/>
+              <v:f eqn="prod @6 1 2"/>
+              <v:f eqn="prod @7 21600 pixelWidth"/>
+              <v:f eqn="sum @8 21600 0"/>
+              <v:f eqn="prod @7 21600 pixelHeight"/>
+              <v:f eqn="sum @10 21600 0"/>
+            </v:formulas>
+            <v:path o:extrusionok="f" gradientshapeok="t" o:connecttype="rect"/>
+            <o:lock v:ext="edit" aspectratio="t"/>
+          </v:shapetype>
+          <v:shape id="_x0000_i1027" type="#_x0000_t75" style="width:246pt;height:60pt" o:ole="">
+            <v:imagedata r:id="rId7" o:title=""/>
+          </v:shape>
+          <o:OLEObject Type="Embed" ProgID="Equation.DSMT4" ShapeID="_x0000_i1027" DrawAspect="Content" ObjectID="_1336379662" r:id="rId8"/>
+        </w:object>
+      </w:r>
+    </w:p>
+    <w:p>
+      <w:pPr>
+        <w:jc w:val="both"/>
+        <w:rPr>
+          <w:lang w:val="fr-CA"/>
+        </w:rPr>
+      </w:pPr>
+      <w:r>
+        <w:rPr>
+          <w:lang w:val="fr-CA"/>
+        </w:rPr>
+        <w:t xml:space="preserve">Le processeur devra donc être capable de faire en moyenne 2.6 millions de transferts par seconde pour l’affichage. Ceci peut être assez contraignant mais il sera toujours possible de faire des choix </w:t>
+      </w:r>
+      <w:r>
+        <w:rPr>
+          <w:lang w:val="fr-CA"/>
+        </w:rPr>
+        <w:t>matériels</w:t>
+      </w:r>
+      <w:r>
+        <w:rPr>
+          <w:lang w:val="fr-CA"/>
+        </w:rPr>
+        <w:t xml:space="preserve"> afin d’alléger la tâche comme avec l’utilisation de canaux DMA.</w:t>
+      </w:r>
+    </w:p>
     <w:sectPr>
+      <w:headerReference w:type="even" r:id="rId9"/>
+      <w:headerReference w:type="default" r:id="rId10"/>
+      <w:footerReference w:type="even" r:id="rId11"/>
+      <w:footerReference w:type="default" r:id="rId12"/>
+      <w:headerReference w:type="first" r:id="rId13"/>
+      <w:footerReference w:type="first" r:id="rId14"/>
       <w:pgSz w:w="12240" w:h="15840"/>
       <w:pgMar w:top="1440" w:right="1440" w:bottom="1440" w:left="1440" w:header="708" w:footer="708" w:gutter="0"/>
       <w:cols w:space="708"/>
@@ -1038,6 +2471,116 @@
     </w:sectPr>
   </w:body>
 </w:document>
+</file>
+
+<file path=word/endnotes.xml><?xml version="1.0" encoding="utf-8"?>
+<w:endnotes xmlns:ve="http://schemas.openxmlformats.org/markup-compatibility/2006" xmlns:o="urn:schemas-microsoft-com:office:office" xmlns:r="http://schemas.openxmlformats.org/officeDocument/2006/relationships" xmlns:m="http://schemas.openxmlformats.org/officeDocument/2006/math" xmlns:v="urn:schemas-microsoft-com:vml" xmlns:wp="http://schemas.openxmlformats.org/drawingml/2006/wordprocessingDrawing" xmlns:w10="urn:schemas-microsoft-com:office:word" xmlns:w="http://schemas.openxmlformats.org/wordprocessingml/2006/main" xmlns:wne="http://schemas.microsoft.com/office/word/2006/wordml">
+  <w:endnote w:type="separator" w:id="0">
+    <w:p>
+      <w:pPr>
+        <w:spacing w:after="0" w:line="240" w:lineRule="auto"/>
+      </w:pPr>
+      <w:r>
+        <w:separator/>
+      </w:r>
+    </w:p>
+  </w:endnote>
+  <w:endnote w:type="continuationSeparator" w:id="1">
+    <w:p>
+      <w:pPr>
+        <w:spacing w:after="0" w:line="240" w:lineRule="auto"/>
+      </w:pPr>
+      <w:r>
+        <w:continuationSeparator/>
+      </w:r>
+    </w:p>
+  </w:endnote>
+</w:endnotes>
+</file>
+
+<file path=word/footer1.xml><?xml version="1.0" encoding="utf-8"?>
+<w:ftr xmlns:ve="http://schemas.openxmlformats.org/markup-compatibility/2006" xmlns:o="urn:schemas-microsoft-com:office:office" xmlns:r="http://schemas.openxmlformats.org/officeDocument/2006/relationships" xmlns:m="http://schemas.openxmlformats.org/officeDocument/2006/math" xmlns:v="urn:schemas-microsoft-com:vml" xmlns:wp="http://schemas.openxmlformats.org/drawingml/2006/wordprocessingDrawing" xmlns:w10="urn:schemas-microsoft-com:office:word" xmlns:w="http://schemas.openxmlformats.org/wordprocessingml/2006/main" xmlns:wne="http://schemas.microsoft.com/office/word/2006/wordml">
+  <w:p>
+    <w:pPr>
+      <w:pStyle w:val="Footer"/>
+    </w:pPr>
+  </w:p>
+</w:ftr>
+</file>
+
+<file path=word/footer2.xml><?xml version="1.0" encoding="utf-8"?>
+<w:ftr xmlns:ve="http://schemas.openxmlformats.org/markup-compatibility/2006" xmlns:o="urn:schemas-microsoft-com:office:office" xmlns:r="http://schemas.openxmlformats.org/officeDocument/2006/relationships" xmlns:m="http://schemas.openxmlformats.org/officeDocument/2006/math" xmlns:v="urn:schemas-microsoft-com:vml" xmlns:wp="http://schemas.openxmlformats.org/drawingml/2006/wordprocessingDrawing" xmlns:w10="urn:schemas-microsoft-com:office:word" xmlns:w="http://schemas.openxmlformats.org/wordprocessingml/2006/main" xmlns:wne="http://schemas.microsoft.com/office/word/2006/wordml">
+  <w:p>
+    <w:pPr>
+      <w:pStyle w:val="Footer"/>
+    </w:pPr>
+  </w:p>
+</w:ftr>
+</file>
+
+<file path=word/footer3.xml><?xml version="1.0" encoding="utf-8"?>
+<w:ftr xmlns:ve="http://schemas.openxmlformats.org/markup-compatibility/2006" xmlns:o="urn:schemas-microsoft-com:office:office" xmlns:r="http://schemas.openxmlformats.org/officeDocument/2006/relationships" xmlns:m="http://schemas.openxmlformats.org/officeDocument/2006/math" xmlns:v="urn:schemas-microsoft-com:vml" xmlns:wp="http://schemas.openxmlformats.org/drawingml/2006/wordprocessingDrawing" xmlns:w10="urn:schemas-microsoft-com:office:word" xmlns:w="http://schemas.openxmlformats.org/wordprocessingml/2006/main" xmlns:wne="http://schemas.microsoft.com/office/word/2006/wordml">
+  <w:p>
+    <w:pPr>
+      <w:pStyle w:val="Footer"/>
+    </w:pPr>
+  </w:p>
+</w:ftr>
+</file>
+
+<file path=word/footnotes.xml><?xml version="1.0" encoding="utf-8"?>
+<w:footnotes xmlns:ve="http://schemas.openxmlformats.org/markup-compatibility/2006" xmlns:o="urn:schemas-microsoft-com:office:office" xmlns:r="http://schemas.openxmlformats.org/officeDocument/2006/relationships" xmlns:m="http://schemas.openxmlformats.org/officeDocument/2006/math" xmlns:v="urn:schemas-microsoft-com:vml" xmlns:wp="http://schemas.openxmlformats.org/drawingml/2006/wordprocessingDrawing" xmlns:w10="urn:schemas-microsoft-com:office:word" xmlns:w="http://schemas.openxmlformats.org/wordprocessingml/2006/main" xmlns:wne="http://schemas.microsoft.com/office/word/2006/wordml">
+  <w:footnote w:type="separator" w:id="0">
+    <w:p>
+      <w:pPr>
+        <w:spacing w:after="0" w:line="240" w:lineRule="auto"/>
+      </w:pPr>
+      <w:r>
+        <w:separator/>
+      </w:r>
+    </w:p>
+  </w:footnote>
+  <w:footnote w:type="continuationSeparator" w:id="1">
+    <w:p>
+      <w:pPr>
+        <w:spacing w:after="0" w:line="240" w:lineRule="auto"/>
+      </w:pPr>
+      <w:r>
+        <w:continuationSeparator/>
+      </w:r>
+    </w:p>
+  </w:footnote>
+</w:footnotes>
+</file>
+
+<file path=word/header1.xml><?xml version="1.0" encoding="utf-8"?>
+<w:hdr xmlns:ve="http://schemas.openxmlformats.org/markup-compatibility/2006" xmlns:o="urn:schemas-microsoft-com:office:office" xmlns:r="http://schemas.openxmlformats.org/officeDocument/2006/relationships" xmlns:m="http://schemas.openxmlformats.org/officeDocument/2006/math" xmlns:v="urn:schemas-microsoft-com:vml" xmlns:wp="http://schemas.openxmlformats.org/drawingml/2006/wordprocessingDrawing" xmlns:w10="urn:schemas-microsoft-com:office:word" xmlns:w="http://schemas.openxmlformats.org/wordprocessingml/2006/main" xmlns:wne="http://schemas.microsoft.com/office/word/2006/wordml">
+  <w:p>
+    <w:pPr>
+      <w:pStyle w:val="Header"/>
+    </w:pPr>
+  </w:p>
+</w:hdr>
+</file>
+
+<file path=word/header2.xml><?xml version="1.0" encoding="utf-8"?>
+<w:hdr xmlns:ve="http://schemas.openxmlformats.org/markup-compatibility/2006" xmlns:o="urn:schemas-microsoft-com:office:office" xmlns:r="http://schemas.openxmlformats.org/officeDocument/2006/relationships" xmlns:m="http://schemas.openxmlformats.org/officeDocument/2006/math" xmlns:v="urn:schemas-microsoft-com:vml" xmlns:wp="http://schemas.openxmlformats.org/drawingml/2006/wordprocessingDrawing" xmlns:w10="urn:schemas-microsoft-com:office:word" xmlns:w="http://schemas.openxmlformats.org/wordprocessingml/2006/main" xmlns:wne="http://schemas.microsoft.com/office/word/2006/wordml">
+  <w:p>
+    <w:pPr>
+      <w:pStyle w:val="Header"/>
+    </w:pPr>
+  </w:p>
+</w:hdr>
+</file>
+
+<file path=word/header3.xml><?xml version="1.0" encoding="utf-8"?>
+<w:hdr xmlns:ve="http://schemas.openxmlformats.org/markup-compatibility/2006" xmlns:o="urn:schemas-microsoft-com:office:office" xmlns:r="http://schemas.openxmlformats.org/officeDocument/2006/relationships" xmlns:m="http://schemas.openxmlformats.org/officeDocument/2006/math" xmlns:v="urn:schemas-microsoft-com:vml" xmlns:wp="http://schemas.openxmlformats.org/drawingml/2006/wordprocessingDrawing" xmlns:w10="urn:schemas-microsoft-com:office:word" xmlns:w="http://schemas.openxmlformats.org/wordprocessingml/2006/main" xmlns:wne="http://schemas.microsoft.com/office/word/2006/wordml">
+  <w:p>
+    <w:pPr>
+      <w:pStyle w:val="Header"/>
+    </w:pPr>
+  </w:p>
+</w:hdr>
 </file>
 
 <file path=word/numbering.xml><?xml version="1.0" encoding="utf-8"?>
@@ -1684,6 +3227,80 @@
       <w:spacing w:after="0" w:line="240" w:lineRule="auto"/>
     </w:pPr>
   </w:style>
+  <w:style w:type="table" w:styleId="TableGrid">
+    <w:name w:val="Table Grid"/>
+    <w:basedOn w:val="TableNormal"/>
+    <w:uiPriority w:val="59"/>
+    <w:rsid w:val="0076018A"/>
+    <w:pPr>
+      <w:spacing w:after="0" w:line="240" w:lineRule="auto"/>
+    </w:pPr>
+    <w:tblPr>
+      <w:tblInd w:w="0" w:type="dxa"/>
+      <w:tblBorders>
+        <w:top w:val="single" w:sz="4" w:space="0" w:color="000000" w:themeColor="text1"/>
+        <w:left w:val="single" w:sz="4" w:space="0" w:color="000000" w:themeColor="text1"/>
+        <w:bottom w:val="single" w:sz="4" w:space="0" w:color="000000" w:themeColor="text1"/>
+        <w:right w:val="single" w:sz="4" w:space="0" w:color="000000" w:themeColor="text1"/>
+        <w:insideH w:val="single" w:sz="4" w:space="0" w:color="000000" w:themeColor="text1"/>
+        <w:insideV w:val="single" w:sz="4" w:space="0" w:color="000000" w:themeColor="text1"/>
+      </w:tblBorders>
+      <w:tblCellMar>
+        <w:top w:w="0" w:type="dxa"/>
+        <w:left w:w="108" w:type="dxa"/>
+        <w:bottom w:w="0" w:type="dxa"/>
+        <w:right w:w="108" w:type="dxa"/>
+      </w:tblCellMar>
+    </w:tblPr>
+  </w:style>
+  <w:style w:type="paragraph" w:styleId="Header">
+    <w:name w:val="header"/>
+    <w:basedOn w:val="Normal"/>
+    <w:link w:val="HeaderChar"/>
+    <w:uiPriority w:val="99"/>
+    <w:semiHidden/>
+    <w:unhideWhenUsed/>
+    <w:rsid w:val="00C57400"/>
+    <w:pPr>
+      <w:tabs>
+        <w:tab w:val="center" w:pos="4680"/>
+        <w:tab w:val="right" w:pos="9360"/>
+      </w:tabs>
+      <w:spacing w:after="0" w:line="240" w:lineRule="auto"/>
+    </w:pPr>
+  </w:style>
+  <w:style w:type="character" w:customStyle="1" w:styleId="HeaderChar">
+    <w:name w:val="Header Char"/>
+    <w:basedOn w:val="DefaultParagraphFont"/>
+    <w:link w:val="Header"/>
+    <w:uiPriority w:val="99"/>
+    <w:semiHidden/>
+    <w:rsid w:val="00C57400"/>
+  </w:style>
+  <w:style w:type="paragraph" w:styleId="Footer">
+    <w:name w:val="footer"/>
+    <w:basedOn w:val="Normal"/>
+    <w:link w:val="FooterChar"/>
+    <w:uiPriority w:val="99"/>
+    <w:semiHidden/>
+    <w:unhideWhenUsed/>
+    <w:rsid w:val="00C57400"/>
+    <w:pPr>
+      <w:tabs>
+        <w:tab w:val="center" w:pos="4680"/>
+        <w:tab w:val="right" w:pos="9360"/>
+      </w:tabs>
+      <w:spacing w:after="0" w:line="240" w:lineRule="auto"/>
+    </w:pPr>
+  </w:style>
+  <w:style w:type="character" w:customStyle="1" w:styleId="FooterChar">
+    <w:name w:val="Footer Char"/>
+    <w:basedOn w:val="DefaultParagraphFont"/>
+    <w:link w:val="Footer"/>
+    <w:uiPriority w:val="99"/>
+    <w:semiHidden/>
+    <w:rsid w:val="00C57400"/>
+  </w:style>
 </w:styles>
 </file>
 

</xml_diff>